<commit_message>
Historia modificada en el doc
Añadida otra historia al documento de word.
</commit_message>
<xml_diff>
--- a/historias.docx
+++ b/historias.docx
@@ -330,16 +330,10 @@
           </w:tcPr>
           <w:p>
             <w:r>
-              <w:t xml:space="preserve">Como </w:t>
-            </w:r>
-            <w:r>
-              <w:t>usuario</w:t>
-            </w:r>
-            <w:r>
-              <w:t xml:space="preserve">, necesito </w:t>
-            </w:r>
-            <w:r>
-              <w:t>estar al tanto de cursos que pueda matricular o saber cuando ya no es posible inscribirse</w:t>
+              <w:t xml:space="preserve">Como usuario, necesito </w:t>
+            </w:r>
+            <w:r>
+              <w:t>poder enviar mensajes al correo de alguna persona.</w:t>
             </w:r>
           </w:p>
         </w:tc>
@@ -374,7 +368,15 @@
               </w:rPr>
             </w:pPr>
             <w:r>
-              <w:t>Al cambiar el estado de un curso, una notificación es enviada a los demás usuarios.</w:t>
+              <w:t xml:space="preserve">Debe existir un botón en la pantalla de inicio desde que un usuario </w:t>
+            </w:r>
+            <w:proofErr w:type="spellStart"/>
+            <w:r>
+              <w:t>logueado</w:t>
+            </w:r>
+            <w:proofErr w:type="spellEnd"/>
+            <w:r>
+              <w:t xml:space="preserve"> puede acceder a la sección de envío de correos.</w:t>
             </w:r>
           </w:p>
           <w:p>
@@ -389,10 +391,18 @@
               </w:rPr>
             </w:pPr>
             <w:r>
-              <w:t>Las notificaciones serán recibidas por quienes estén en línea en ese moment</w:t>
-            </w:r>
-            <w:r>
-              <w:t>o</w:t>
+              <w:rPr>
+                <w:bCs/>
+              </w:rPr>
+              <w:t xml:space="preserve">En la página </w:t>
+            </w:r>
+            <w:bookmarkStart w:id="0" w:name="_GoBack"/>
+            <w:bookmarkEnd w:id="0"/>
+            <w:r>
+              <w:rPr>
+                <w:bCs/>
+              </w:rPr>
+              <w:t>de envío de correo debe haber un formulario que permita capturar la información de correo emisor, asunto y mensaje a enviar.</w:t>
             </w:r>
           </w:p>
         </w:tc>
@@ -416,7 +426,24 @@
           </w:tcPr>
           <w:p>
             <w:r>
-              <w:t>Como docente, necesito poder enviar un mensaje de notificación a los estudiantes de uno de mis cursos inscritos</w:t>
+              <w:t xml:space="preserve">Como </w:t>
+            </w:r>
+            <w:r>
+              <w:t>usuario</w:t>
+            </w:r>
+            <w:r>
+              <w:t xml:space="preserve">, necesito </w:t>
+            </w:r>
+            <w:r>
+              <w:t xml:space="preserve">estar al tanto de cursos que pueda matricular o saber </w:t>
+            </w:r>
+            <w:proofErr w:type="spellStart"/>
+            <w:r>
+              <w:t>cuando</w:t>
+            </w:r>
+            <w:proofErr w:type="spellEnd"/>
+            <w:r>
+              <w:t xml:space="preserve"> ya no es posible inscribirse</w:t>
             </w:r>
           </w:p>
         </w:tc>
@@ -451,7 +478,7 @@
               </w:rPr>
             </w:pPr>
             <w:r>
-              <w:t>Debe existir un formulario que permita enviar notificaciones a estudiantes de un curso determinado.</w:t>
+              <w:t>Al cambiar el estado de un curso, una notificación es enviada a los demás usuarios.</w:t>
             </w:r>
           </w:p>
           <w:p>
@@ -466,13 +493,88 @@
               </w:rPr>
             </w:pPr>
             <w:r>
+              <w:t>Las notificaciones serán recibidas por quienes estén en línea en ese moment</w:t>
+            </w:r>
+            <w:r>
+              <w:t>o</w:t>
+            </w:r>
+          </w:p>
+        </w:tc>
+      </w:tr>
+    </w:tbl>
+    <w:p/>
+    <w:tbl>
+      <w:tblPr>
+        <w:tblStyle w:val="Tablaconcuadrcula"/>
+        <w:tblW w:w="0" w:type="auto"/>
+        <w:tblLook w:val="04A0" w:firstRow="1" w:lastRow="0" w:firstColumn="1" w:lastColumn="0" w:noHBand="0" w:noVBand="1"/>
+      </w:tblPr>
+      <w:tblGrid>
+        <w:gridCol w:w="8494"/>
+      </w:tblGrid>
+      <w:tr>
+        <w:tc>
+          <w:tcPr>
+            <w:tcW w:w="8494" w:type="dxa"/>
+            <w:shd w:val="clear" w:color="auto" w:fill="9CC2E5" w:themeFill="accent1" w:themeFillTint="99"/>
+          </w:tcPr>
+          <w:p>
+            <w:r>
+              <w:t>Como docente, necesito poder enviar un mensaje de notificación a los estudiantes de uno de mis cursos inscritos</w:t>
+            </w:r>
+          </w:p>
+        </w:tc>
+      </w:tr>
+      <w:tr>
+        <w:tc>
+          <w:tcPr>
+            <w:tcW w:w="8494" w:type="dxa"/>
+          </w:tcPr>
+          <w:p>
+            <w:pPr>
+              <w:rPr>
+                <w:b/>
+              </w:rPr>
+            </w:pPr>
+            <w:r>
+              <w:rPr>
+                <w:b/>
+              </w:rPr>
+              <w:t>Criterios de aceptación:</w:t>
+            </w:r>
+          </w:p>
+          <w:p>
+            <w:pPr>
+              <w:pStyle w:val="Prrafodelista"/>
+              <w:numPr>
+                <w:ilvl w:val="0"/>
+                <w:numId w:val="1"/>
+              </w:numPr>
+              <w:rPr>
+                <w:b/>
+              </w:rPr>
+            </w:pPr>
+            <w:r>
+              <w:t>Debe existir un formulario que permita enviar notificaciones a estudiantes de un curso determinado.</w:t>
+            </w:r>
+          </w:p>
+          <w:p>
+            <w:pPr>
+              <w:pStyle w:val="Prrafodelista"/>
+              <w:numPr>
+                <w:ilvl w:val="0"/>
+                <w:numId w:val="1"/>
+              </w:numPr>
+              <w:rPr>
+                <w:b/>
+              </w:rPr>
+            </w:pPr>
+            <w:r>
               <w:t>Las notificaciones serán recibidas por los estudiantes del curso que estén en línea en ese momento</w:t>
             </w:r>
             <w:r>
               <w:t>.</w:t>
             </w:r>
-            <w:bookmarkStart w:id="0" w:name="_GoBack"/>
-            <w:bookmarkEnd w:id="0"/>
           </w:p>
         </w:tc>
       </w:tr>

</xml_diff>